<commit_message>
adicao de introducao ao doc
</commit_message>
<xml_diff>
--- a/docs/Tech Challenge - Modelo.docx
+++ b/docs/Tech Challenge - Modelo.docx
@@ -365,7 +365,124 @@
         <w:t xml:space="preserve"> </w:t>
       </w:r>
       <w:r>
-        <w:t>[Nome</w:t>
+        <w:t>Grupo 19</w:t>
+      </w:r>
+      <w:r>
+        <w:t xml:space="preserve">. O projeto visa abordar um problema real dentro da empresa </w:t>
+      </w:r>
+      <w:r>
+        <w:t>BEMFF</w:t>
+      </w:r>
+      <w:r>
+        <w:t>,</w:t>
+      </w:r>
+      <w:r>
+        <w:rPr>
+          <w:spacing w:val="-6"/>
+        </w:rPr>
+        <w:t xml:space="preserve"> </w:t>
+      </w:r>
+      <w:r>
+        <w:t>através</w:t>
+      </w:r>
+      <w:r>
+        <w:rPr>
+          <w:spacing w:val="-6"/>
+        </w:rPr>
+        <w:t xml:space="preserve"> </w:t>
+      </w:r>
+      <w:r>
+        <w:t>da</w:t>
+      </w:r>
+      <w:r>
+        <w:rPr>
+          <w:spacing w:val="-5"/>
+        </w:rPr>
+        <w:t xml:space="preserve"> </w:t>
+      </w:r>
+      <w:r>
+        <w:t>criação</w:t>
+      </w:r>
+      <w:r>
+        <w:rPr>
+          <w:spacing w:val="-6"/>
+        </w:rPr>
+        <w:t xml:space="preserve"> </w:t>
+      </w:r>
+      <w:r>
+        <w:t>de</w:t>
+      </w:r>
+      <w:r>
+        <w:rPr>
+          <w:spacing w:val="-5"/>
+        </w:rPr>
+        <w:t xml:space="preserve"> </w:t>
+      </w:r>
+      <w:r>
+        <w:t>um</w:t>
+      </w:r>
+      <w:r>
+        <w:rPr>
+          <w:spacing w:val="-6"/>
+        </w:rPr>
+        <w:t xml:space="preserve"> </w:t>
+      </w:r>
+      <w:r>
+        <w:t>sistema</w:t>
+      </w:r>
+      <w:r>
+        <w:rPr>
+          <w:spacing w:val="-5"/>
+        </w:rPr>
+        <w:t xml:space="preserve"> </w:t>
+      </w:r>
+      <w:r>
+        <w:t>inovador</w:t>
+      </w:r>
+      <w:r>
+        <w:rPr>
+          <w:spacing w:val="-6"/>
+        </w:rPr>
+        <w:t xml:space="preserve"> </w:t>
+      </w:r>
+      <w:r>
+        <w:t>que</w:t>
+      </w:r>
+      <w:r>
+        <w:rPr>
+          <w:spacing w:val="-6"/>
+        </w:rPr>
+        <w:t xml:space="preserve"> </w:t>
+      </w:r>
+      <w:r>
+        <w:t>proporcione</w:t>
+      </w:r>
+      <w:r>
+        <w:rPr>
+          <w:spacing w:val="-5"/>
+        </w:rPr>
+        <w:t xml:space="preserve"> </w:t>
+      </w:r>
+      <w:r>
+        <w:t>melhorias</w:t>
+      </w:r>
+      <w:r>
+        <w:rPr>
+          <w:spacing w:val="-6"/>
+        </w:rPr>
+        <w:t xml:space="preserve"> </w:t>
+      </w:r>
+      <w:r>
+        <w:t>na</w:t>
+      </w:r>
+      <w:r>
+        <w:rPr>
+          <w:spacing w:val="-5"/>
+        </w:rPr>
+        <w:t xml:space="preserve"> </w:t>
+      </w:r>
+      <w:r>
+        <w:t>área</w:t>
       </w:r>
       <w:r>
         <w:rPr>
@@ -374,157 +491,19 @@
         <w:t xml:space="preserve"> </w:t>
       </w:r>
       <w:r>
-        <w:t xml:space="preserve">da Equipe]. O projeto visa abordar um problema real dentro da empresa </w:t>
-      </w:r>
-      <w:r>
-        <w:t>BEMFF</w:t>
-      </w:r>
-      <w:r>
-        <w:t>,</w:t>
-      </w:r>
-      <w:r>
-        <w:rPr>
-          <w:spacing w:val="-6"/>
-        </w:rPr>
-        <w:t xml:space="preserve"> </w:t>
-      </w:r>
-      <w:r>
-        <w:t>através</w:t>
-      </w:r>
-      <w:r>
-        <w:rPr>
-          <w:spacing w:val="-6"/>
-        </w:rPr>
-        <w:t xml:space="preserve"> </w:t>
-      </w:r>
-      <w:r>
-        <w:t>da</w:t>
-      </w:r>
-      <w:r>
-        <w:rPr>
-          <w:spacing w:val="-5"/>
-        </w:rPr>
-        <w:t xml:space="preserve"> </w:t>
-      </w:r>
-      <w:r>
-        <w:t>criação</w:t>
-      </w:r>
-      <w:r>
-        <w:rPr>
-          <w:spacing w:val="-6"/>
-        </w:rPr>
-        <w:t xml:space="preserve"> </w:t>
-      </w:r>
-      <w:r>
         <w:t>de</w:t>
       </w:r>
       <w:r>
         <w:rPr>
-          <w:spacing w:val="-5"/>
-        </w:rPr>
-        <w:t xml:space="preserve"> </w:t>
-      </w:r>
-      <w:r>
-        <w:t>um</w:t>
-      </w:r>
-      <w:r>
-        <w:rPr>
-          <w:spacing w:val="-6"/>
-        </w:rPr>
-        <w:t xml:space="preserve"> </w:t>
-      </w:r>
-      <w:r>
-        <w:t>sistema</w:t>
-      </w:r>
-      <w:r>
-        <w:rPr>
-          <w:spacing w:val="-5"/>
-        </w:rPr>
-        <w:t xml:space="preserve"> </w:t>
-      </w:r>
-      <w:r>
-        <w:t>inovador</w:t>
-      </w:r>
-      <w:r>
-        <w:rPr>
-          <w:spacing w:val="-6"/>
-        </w:rPr>
-        <w:t xml:space="preserve"> </w:t>
-      </w:r>
-      <w:r>
-        <w:t>que</w:t>
-      </w:r>
-      <w:r>
-        <w:rPr>
-          <w:spacing w:val="-6"/>
-        </w:rPr>
-        <w:t xml:space="preserve"> </w:t>
-      </w:r>
-      <w:r>
-        <w:t>proporcione</w:t>
-      </w:r>
-      <w:r>
-        <w:rPr>
-          <w:spacing w:val="-5"/>
-        </w:rPr>
-        <w:t xml:space="preserve"> </w:t>
-      </w:r>
-      <w:r>
-        <w:t>melhorias</w:t>
-      </w:r>
-      <w:r>
-        <w:rPr>
-          <w:spacing w:val="-6"/>
-        </w:rPr>
-        <w:t xml:space="preserve"> </w:t>
-      </w:r>
-      <w:r>
-        <w:t>na</w:t>
-      </w:r>
-      <w:r>
-        <w:rPr>
-          <w:spacing w:val="-5"/>
-        </w:rPr>
-        <w:t xml:space="preserve"> </w:t>
-      </w:r>
-      <w:r>
-        <w:t>área</w:t>
-      </w:r>
-      <w:r>
-        <w:rPr>
-          <w:spacing w:val="1"/>
-        </w:rPr>
-        <w:t xml:space="preserve"> </w:t>
-      </w:r>
-      <w:r>
-        <w:t>de</w:t>
-      </w:r>
-      <w:r>
-        <w:rPr>
           <w:spacing w:val="-2"/>
         </w:rPr>
         <w:t xml:space="preserve"> </w:t>
       </w:r>
       <w:r>
-        <w:t>[Área</w:t>
-      </w:r>
-      <w:r>
-        <w:rPr>
-          <w:spacing w:val="-1"/>
-        </w:rPr>
-        <w:t xml:space="preserve"> </w:t>
-      </w:r>
-      <w:r>
-        <w:t>de</w:t>
-      </w:r>
-      <w:r>
-        <w:rPr>
-          <w:spacing w:val="-1"/>
-        </w:rPr>
-        <w:t xml:space="preserve"> </w:t>
-      </w:r>
-      <w:r>
-        <w:t>Foco].</w:t>
+        <w:t>Gestão de projetos com foco em freelancers</w:t>
+      </w:r>
+      <w:r>
+        <w:t>.</w:t>
       </w:r>
     </w:p>
     <w:p>
@@ -587,160 +566,75 @@
         <w:ind w:left="100"/>
       </w:pPr>
       <w:r>
-        <w:t>[Descreva</w:t>
-      </w:r>
-      <w:r>
-        <w:rPr>
-          <w:spacing w:val="-7"/>
-        </w:rPr>
-        <w:t xml:space="preserve"> </w:t>
-      </w:r>
-      <w:r>
-        <w:t>o</w:t>
-      </w:r>
-      <w:r>
-        <w:rPr>
-          <w:spacing w:val="-7"/>
-        </w:rPr>
-        <w:t xml:space="preserve"> </w:t>
-      </w:r>
-      <w:r>
-        <w:t>problema</w:t>
-      </w:r>
-      <w:r>
-        <w:rPr>
-          <w:spacing w:val="-7"/>
-        </w:rPr>
-        <w:t xml:space="preserve"> </w:t>
-      </w:r>
-      <w:r>
-        <w:t>que</w:t>
-      </w:r>
-      <w:r>
-        <w:rPr>
-          <w:spacing w:val="-7"/>
-        </w:rPr>
-        <w:t xml:space="preserve"> </w:t>
-      </w:r>
-      <w:r>
-        <w:t>o</w:t>
-      </w:r>
-      <w:r>
-        <w:rPr>
-          <w:spacing w:val="-7"/>
-        </w:rPr>
-        <w:t xml:space="preserve"> </w:t>
-      </w:r>
-      <w:r>
-        <w:t>projeto</w:t>
-      </w:r>
-      <w:r>
-        <w:rPr>
-          <w:spacing w:val="-7"/>
-        </w:rPr>
-        <w:t xml:space="preserve"> </w:t>
-      </w:r>
-      <w:r>
-        <w:t>pretende</w:t>
-      </w:r>
-      <w:r>
-        <w:rPr>
-          <w:spacing w:val="-7"/>
-        </w:rPr>
-        <w:t xml:space="preserve"> </w:t>
-      </w:r>
-      <w:r>
-        <w:t>solucionar,</w:t>
-      </w:r>
-      <w:r>
-        <w:rPr>
-          <w:spacing w:val="-6"/>
-        </w:rPr>
-        <w:t xml:space="preserve"> </w:t>
-      </w:r>
-      <w:r>
-        <w:t>detalhando</w:t>
-      </w:r>
-      <w:r>
-        <w:rPr>
-          <w:spacing w:val="-7"/>
-        </w:rPr>
-        <w:t xml:space="preserve"> </w:t>
-      </w:r>
-      <w:r>
-        <w:t>as</w:t>
-      </w:r>
-      <w:r>
-        <w:rPr>
-          <w:spacing w:val="-7"/>
-        </w:rPr>
-        <w:t xml:space="preserve"> </w:t>
-      </w:r>
-      <w:r>
-        <w:t>suas</w:t>
-      </w:r>
-      <w:r>
-        <w:rPr>
-          <w:spacing w:val="-7"/>
-        </w:rPr>
-        <w:t xml:space="preserve"> </w:t>
-      </w:r>
-      <w:r>
-        <w:t>causas,</w:t>
-      </w:r>
-      <w:r>
-        <w:rPr>
-          <w:spacing w:val="-58"/>
-        </w:rPr>
-        <w:t xml:space="preserve"> </w:t>
-      </w:r>
-      <w:r>
-        <w:t>impactos</w:t>
-      </w:r>
-      <w:r>
-        <w:rPr>
-          <w:spacing w:val="-2"/>
-        </w:rPr>
-        <w:t xml:space="preserve"> </w:t>
-      </w:r>
-      <w:r>
-        <w:t>e</w:t>
-      </w:r>
-      <w:r>
-        <w:rPr>
-          <w:spacing w:val="-1"/>
-        </w:rPr>
-        <w:t xml:space="preserve"> </w:t>
-      </w:r>
-      <w:r>
-        <w:t>relevância</w:t>
-      </w:r>
-      <w:r>
-        <w:rPr>
-          <w:spacing w:val="-2"/>
-        </w:rPr>
-        <w:t xml:space="preserve"> </w:t>
-      </w:r>
-      <w:r>
-        <w:t>para</w:t>
-      </w:r>
-      <w:r>
-        <w:rPr>
-          <w:spacing w:val="-1"/>
-        </w:rPr>
-        <w:t xml:space="preserve"> </w:t>
-      </w:r>
-      <w:r>
-        <w:t>a</w:t>
-      </w:r>
-      <w:r>
-        <w:rPr>
-          <w:spacing w:val="-1"/>
-        </w:rPr>
-        <w:t xml:space="preserve"> </w:t>
-      </w:r>
-      <w:r>
-        <w:t>empresa.]</w:t>
+        <w:t>Problema para gerir contratos de terceiros e controle de horas</w:t>
+      </w:r>
+      <w:r>
+        <w:t xml:space="preserve"> dos freelancers.</w:t>
+      </w:r>
+    </w:p>
+    <w:p>
+      <w:pPr>
+        <w:pStyle w:val="Corpodetexto"/>
+        <w:spacing w:line="276" w:lineRule="auto"/>
+        <w:ind w:left="100"/>
+      </w:pPr>
+      <w:r>
+        <w:t xml:space="preserve">Hoje a empresa tem uma dificuldade em gerir contratos de clientes com os freelancers </w:t>
+      </w:r>
+      <w:r>
+        <w:t>disponíveis</w:t>
+      </w:r>
+      <w:r>
+        <w:t xml:space="preserve"> e que possuem as </w:t>
+      </w:r>
+      <w:r>
+        <w:t>experiências</w:t>
+      </w:r>
+      <w:r>
+        <w:t xml:space="preserve"> </w:t>
+      </w:r>
+      <w:r>
+        <w:t>necessárias</w:t>
+      </w:r>
+      <w:r>
+        <w:t xml:space="preserve"> para o projeto em questão. Além disso, como ca</w:t>
+      </w:r>
+      <w:r>
+        <w:t>d</w:t>
+      </w:r>
+      <w:r>
+        <w:t>a projeto possui um budge</w:t>
+      </w:r>
+      <w:r>
+        <w:t>t</w:t>
+      </w:r>
+      <w:r>
+        <w:t xml:space="preserve"> diferente, os pagamentos e </w:t>
+      </w:r>
+      <w:r>
+        <w:t>benefícios</w:t>
+      </w:r>
+      <w:r>
+        <w:t xml:space="preserve"> para cada freelancers também são </w:t>
+      </w:r>
+      <w:r>
+        <w:t>variáveis</w:t>
+      </w:r>
+      <w:r>
+        <w:t>.</w:t>
+      </w:r>
+    </w:p>
+    <w:p>
+      <w:pPr>
+        <w:pStyle w:val="Corpodetexto"/>
+        <w:spacing w:line="276" w:lineRule="auto"/>
+        <w:ind w:left="100"/>
+      </w:pPr>
+      <w:r>
+        <w:t>O impacto dessa proposta visa solucionar os problemas acima centralizando as informações, oferecendo filtros, padronização dos projetos e impedindo conflitos de disponibilidade do freelance, assim garantindo a correta gestão e manutenção dos contratos</w:t>
+      </w:r>
+      <w:r>
+        <w:t>.</w:t>
       </w:r>
     </w:p>
     <w:p>
@@ -2093,7 +1987,6 @@
         <w:spacing w:before="80"/>
       </w:pPr>
       <w:r>
-        <w:lastRenderedPageBreak/>
         <w:t>[Descreva</w:t>
       </w:r>
       <w:r>
@@ -5899,7 +5792,6 @@
   <w:style w:type="character" w:default="1" w:styleId="Fontepargpadro">
     <w:name w:val="Default Paragraph Font"/>
     <w:uiPriority w:val="1"/>
-    <w:semiHidden/>
     <w:unhideWhenUsed/>
   </w:style>
   <w:style w:type="table" w:default="1" w:styleId="Tabelanormal">

</xml_diff>

<commit_message>
Iniciado o item de Event Storming
</commit_message>
<xml_diff>
--- a/docs/Tech Challenge - Modelo.docx
+++ b/docs/Tech Challenge - Modelo.docx
@@ -566,10 +566,70 @@
         <w:ind w:left="100"/>
       </w:pPr>
       <w:r>
-        <w:t>Problema para gerir contratos de terceiros e controle de horas</w:t>
-      </w:r>
-      <w:r>
-        <w:t xml:space="preserve"> dos freelancers.</w:t>
+        <w:t xml:space="preserve">BEMFF é uma empresa de recrutamento de freelancers para projetos de </w:t>
+      </w:r>
+      <w:r>
+        <w:t>caráter</w:t>
+      </w:r>
+      <w:r>
+        <w:t xml:space="preserve"> temporário. Ela faz a intermediação e o gerenciamento de contrato</w:t>
+      </w:r>
+      <w:r>
+        <w:t>s</w:t>
+      </w:r>
+      <w:r>
+        <w:t xml:space="preserve"> entre uma Empresa Cliente, que busca mão de obra especializada para projetos de curto prazo, e profissionais aut</w:t>
+      </w:r>
+      <w:r>
+        <w:t>ô</w:t>
+      </w:r>
+      <w:r>
+        <w:t xml:space="preserve">nomos com habilidades distintas. Com o crescimento dos negócios, a empresa </w:t>
+      </w:r>
+      <w:r>
+        <w:t>está</w:t>
+      </w:r>
+      <w:r>
+        <w:t xml:space="preserve"> sentindo uma grande dificuldade</w:t>
+      </w:r>
+      <w:r>
+        <w:t xml:space="preserve"> </w:t>
+      </w:r>
+      <w:r>
+        <w:t>tanto na etapa de recrutamento, devido ao g</w:t>
+      </w:r>
+      <w:r>
+        <w:t>r</w:t>
+      </w:r>
+      <w:r>
+        <w:t xml:space="preserve">ande volume de </w:t>
+      </w:r>
+      <w:r>
+        <w:t>candidatos</w:t>
+      </w:r>
+      <w:r>
+        <w:t xml:space="preserve"> das vagas, quando no gerenciamento d</w:t>
+      </w:r>
+      <w:r>
+        <w:t xml:space="preserve">os </w:t>
+      </w:r>
+      <w:r>
+        <w:t xml:space="preserve">contratos </w:t>
+      </w:r>
+      <w:r>
+        <w:t>em si no que diz respeitos ao controle de horas e pagamento dos profissionais</w:t>
+      </w:r>
+      <w:r>
+        <w:t xml:space="preserve">, uma vez que cada projeto possui sua própria remuneração e </w:t>
+      </w:r>
+      <w:r>
+        <w:t>benefícios</w:t>
+      </w:r>
+      <w:r>
+        <w:t>.</w:t>
+      </w:r>
+      <w:r>
+        <w:t xml:space="preserve"> </w:t>
       </w:r>
     </w:p>
     <w:p>
@@ -578,51 +638,6 @@
         <w:spacing w:line="276" w:lineRule="auto"/>
         <w:ind w:left="100"/>
       </w:pPr>
-      <w:r>
-        <w:t xml:space="preserve">Hoje a empresa tem uma dificuldade em gerir contratos de clientes com os freelancers </w:t>
-      </w:r>
-      <w:r>
-        <w:t>disponíveis</w:t>
-      </w:r>
-      <w:r>
-        <w:t xml:space="preserve"> e que possuem as </w:t>
-      </w:r>
-      <w:r>
-        <w:t>experiências</w:t>
-      </w:r>
-      <w:r>
-        <w:t xml:space="preserve"> </w:t>
-      </w:r>
-      <w:r>
-        <w:t>necessárias</w:t>
-      </w:r>
-      <w:r>
-        <w:t xml:space="preserve"> para o projeto em questão. Além disso, como ca</w:t>
-      </w:r>
-      <w:r>
-        <w:t>d</w:t>
-      </w:r>
-      <w:r>
-        <w:t>a projeto possui um budge</w:t>
-      </w:r>
-      <w:r>
-        <w:t>t</w:t>
-      </w:r>
-      <w:r>
-        <w:t xml:space="preserve"> diferente, os pagamentos e </w:t>
-      </w:r>
-      <w:r>
-        <w:t>benefícios</w:t>
-      </w:r>
-      <w:r>
-        <w:t xml:space="preserve"> para cada freelancers também são </w:t>
-      </w:r>
-      <w:r>
-        <w:t>variáveis</w:t>
-      </w:r>
-      <w:r>
-        <w:t>.</w:t>
-      </w:r>
     </w:p>
     <w:p>
       <w:pPr>
@@ -631,10 +646,7 @@
         <w:ind w:left="100"/>
       </w:pPr>
       <w:r>
-        <w:t>O impacto dessa proposta visa solucionar os problemas acima centralizando as informações, oferecendo filtros, padronização dos projetos e impedindo conflitos de disponibilidade do freelance, assim garantindo a correta gestão e manutenção dos contratos</w:t>
-      </w:r>
-      <w:r>
-        <w:t>.</w:t>
+        <w:t>O impacto dessa proposta visa solucionar os problemas acima centralizando as informações, oferecendo filtros, padronização dos projetos e impedindo conflitos de disponibilidade do freelance, assim garantindo a correta gestão e manutenção dos contratos.</w:t>
       </w:r>
     </w:p>
     <w:p>
@@ -736,6 +748,173 @@
           <w:rFonts w:ascii="Arial"/>
           <w:b/>
           <w:sz w:val="24"/>
+        </w:rPr>
+      </w:pPr>
+    </w:p>
+    <w:p>
+      <w:pPr>
+        <w:pStyle w:val="Corpodetexto"/>
+        <w:spacing w:line="276" w:lineRule="auto"/>
+      </w:pPr>
+      <w:r>
+        <w:t>Antes do primeiro encontro oficial</w:t>
+      </w:r>
+      <w:r>
+        <w:t xml:space="preserve"> do time</w:t>
+      </w:r>
+      <w:r>
+        <w:t xml:space="preserve">, foram levantados </w:t>
+      </w:r>
+      <w:r>
+        <w:t>possíveis</w:t>
+      </w:r>
+      <w:r>
+        <w:t xml:space="preserve"> funções do sistema</w:t>
+      </w:r>
+      <w:r>
+        <w:t xml:space="preserve"> (</w:t>
+      </w:r>
+      <w:r>
+        <w:t xml:space="preserve">em momentos </w:t>
+      </w:r>
+      <w:r>
+        <w:t xml:space="preserve">e dias </w:t>
+      </w:r>
+      <w:r>
+        <w:t>aleatórios</w:t>
+      </w:r>
+      <w:r>
+        <w:t xml:space="preserve"> e</w:t>
+      </w:r>
+      <w:r>
+        <w:t xml:space="preserve"> por cada integrante</w:t>
+      </w:r>
+      <w:r>
+        <w:t>)</w:t>
+      </w:r>
+      <w:r>
+        <w:t xml:space="preserve"> e enviados </w:t>
+      </w:r>
+      <w:r>
+        <w:t>à</w:t>
+      </w:r>
+      <w:r>
+        <w:t xml:space="preserve"> nossa plataforma de comunicação </w:t>
+      </w:r>
+      <w:r>
+        <w:t xml:space="preserve">principal, Discord, </w:t>
+      </w:r>
+      <w:r>
+        <w:t>para que fosse</w:t>
+      </w:r>
+      <w:r>
+        <w:t>m</w:t>
+      </w:r>
+      <w:r>
+        <w:t xml:space="preserve"> usad</w:t>
+      </w:r>
+      <w:r>
+        <w:t>as</w:t>
+      </w:r>
+      <w:r>
+        <w:t xml:space="preserve"> de pontapé inicial durante o </w:t>
+      </w:r>
+      <w:r>
+        <w:t>a reunião</w:t>
+      </w:r>
+      <w:r>
+        <w:t>.</w:t>
+      </w:r>
+    </w:p>
+    <w:p>
+      <w:pPr>
+        <w:pStyle w:val="Corpodetexto"/>
+        <w:spacing w:line="276" w:lineRule="auto"/>
+      </w:pPr>
+      <w:r>
+        <w:t xml:space="preserve">Já na reunião, foi utilizado a ferramenta Miro para dar </w:t>
+      </w:r>
+      <w:r>
+        <w:t>início</w:t>
+      </w:r>
+      <w:r>
+        <w:t xml:space="preserve"> ao processo de </w:t>
+      </w:r>
+      <w:r>
+        <w:rPr>
+          <w:i/>
+          <w:iCs/>
+        </w:rPr>
+        <w:t>Brainstorm</w:t>
+      </w:r>
+      <w:r>
+        <w:t xml:space="preserve"> onde, a partir dos levantamentos que foram feitos anteriormente, além de novas </w:t>
+      </w:r>
+      <w:r>
+        <w:t>ideias</w:t>
+      </w:r>
+      <w:r>
+        <w:t xml:space="preserve"> trazidas por cada membro, foram definidos pequenos </w:t>
+      </w:r>
+      <w:r>
+        <w:rPr>
+          <w:i/>
+          <w:iCs/>
+        </w:rPr>
+        <w:t>post-its</w:t>
+      </w:r>
+      <w:r>
+        <w:t xml:space="preserve"> com os pontos principais da futura aplicação.</w:t>
+      </w:r>
+      <w:r>
+        <w:t xml:space="preserve"> </w:t>
+      </w:r>
+      <w:r>
+        <w:t>Com base n</w:t>
+      </w:r>
+      <w:r>
+        <w:t>e</w:t>
+      </w:r>
+      <w:r>
+        <w:t>s</w:t>
+      </w:r>
+      <w:r>
+        <w:t>ses</w:t>
+      </w:r>
+      <w:r>
+        <w:t xml:space="preserve"> pontos, houve a criação de um</w:t>
+      </w:r>
+      <w:r>
+        <w:t>a linha do tempo em que esse</w:t>
+      </w:r>
+      <w:r>
+        <w:t>s</w:t>
+      </w:r>
+      <w:r>
+        <w:t xml:space="preserve"> eventos </w:t>
+      </w:r>
+      <w:r>
+        <w:t>se dariam, levando em conta tanto o fluxo “ideal” em que esses eventos deveriam acontecer, quanto os possíveis desvio</w:t>
+      </w:r>
+      <w:r>
+        <w:t>s</w:t>
+      </w:r>
+      <w:r>
+        <w:t>.</w:t>
+      </w:r>
+    </w:p>
+    <w:p>
+      <w:pPr>
+        <w:pStyle w:val="Corpodetexto"/>
+        <w:spacing w:line="276" w:lineRule="auto"/>
+      </w:pPr>
+    </w:p>
+    <w:p>
+      <w:pPr>
+        <w:pStyle w:val="Corpodetexto"/>
+        <w:spacing w:line="276" w:lineRule="auto"/>
+        <w:rPr>
+          <w:sz w:val="20"/>
         </w:rPr>
       </w:pPr>
     </w:p>
@@ -1741,25 +1920,20 @@
         <w:rPr>
           <w:rFonts w:ascii="Arial"/>
           <w:b/>
-          <w:lang w:val="en-US"/>
-        </w:rPr>
-      </w:pPr>
-      <w:proofErr w:type="spellStart"/>
+        </w:rPr>
+      </w:pPr>
       <w:r>
         <w:rPr>
           <w:rFonts w:ascii="Arial"/>
           <w:b/>
-          <w:lang w:val="en-US"/>
         </w:rPr>
         <w:t>Abordagem</w:t>
       </w:r>
-      <w:proofErr w:type="spellEnd"/>
       <w:r>
         <w:rPr>
           <w:rFonts w:ascii="Arial"/>
           <w:b/>
           <w:spacing w:val="-8"/>
-          <w:lang w:val="en-US"/>
         </w:rPr>
         <w:t xml:space="preserve"> </w:t>
       </w:r>
@@ -1767,7 +1941,6 @@
         <w:rPr>
           <w:rFonts w:ascii="Arial"/>
           <w:b/>
-          <w:lang w:val="en-US"/>
         </w:rPr>
         <w:t>Domain-Driven</w:t>
       </w:r>
@@ -1776,7 +1949,6 @@
           <w:rFonts w:ascii="Arial"/>
           <w:b/>
           <w:spacing w:val="-8"/>
-          <w:lang w:val="en-US"/>
         </w:rPr>
         <w:t xml:space="preserve"> </w:t>
       </w:r>
@@ -1784,7 +1956,6 @@
         <w:rPr>
           <w:rFonts w:ascii="Arial"/>
           <w:b/>
-          <w:lang w:val="en-US"/>
         </w:rPr>
         <w:t>Design</w:t>
       </w:r>
@@ -1793,7 +1964,6 @@
           <w:rFonts w:ascii="Arial"/>
           <w:b/>
           <w:spacing w:val="-8"/>
-          <w:lang w:val="en-US"/>
         </w:rPr>
         <w:t xml:space="preserve"> </w:t>
       </w:r>
@@ -1801,7 +1971,6 @@
         <w:rPr>
           <w:rFonts w:ascii="Arial"/>
           <w:b/>
-          <w:lang w:val="en-US"/>
         </w:rPr>
         <w:t>(DDD)</w:t>
       </w:r>
@@ -1814,7 +1983,6 @@
           <w:rFonts w:ascii="Arial"/>
           <w:b/>
           <w:sz w:val="24"/>
-          <w:lang w:val="en-US"/>
         </w:rPr>
       </w:pPr>
     </w:p>
@@ -1987,6 +2155,7 @@
         <w:spacing w:before="80"/>
       </w:pPr>
       <w:r>
+        <w:lastRenderedPageBreak/>
         <w:t>[Descreva</w:t>
       </w:r>
       <w:r>
@@ -5771,7 +5940,7 @@
     <w:qFormat/>
     <w:rPr>
       <w:rFonts w:ascii="Arial MT" w:eastAsia="Arial MT" w:hAnsi="Arial MT" w:cs="Arial MT"/>
-      <w:lang w:val="pt-PT"/>
+      <w:lang w:val="pt-BR"/>
     </w:rPr>
   </w:style>
   <w:style w:type="paragraph" w:styleId="Ttulo1">
@@ -5792,6 +5961,7 @@
   <w:style w:type="character" w:default="1" w:styleId="Fontepargpadro">
     <w:name w:val="Default Paragraph Font"/>
     <w:uiPriority w:val="1"/>
+    <w:semiHidden/>
     <w:unhideWhenUsed/>
   </w:style>
   <w:style w:type="table" w:default="1" w:styleId="Tabelanormal">
@@ -5815,8 +5985,8 @@
     <w:semiHidden/>
     <w:unhideWhenUsed/>
   </w:style>
-  <w:style w:type="table" w:customStyle="1" w:styleId="TableNormal">
-    <w:name w:val="Table Normal"/>
+  <w:style w:type="table" w:customStyle="1" w:styleId="TableNormal1">
+    <w:name w:val="Table Normal1"/>
     <w:uiPriority w:val="2"/>
     <w:semiHidden/>
     <w:unhideWhenUsed/>
@@ -5834,6 +6004,7 @@
   <w:style w:type="paragraph" w:styleId="Corpodetexto">
     <w:name w:val="Body Text"/>
     <w:basedOn w:val="Normal"/>
+    <w:link w:val="CorpodetextoChar"/>
     <w:uiPriority w:val="1"/>
     <w:qFormat/>
   </w:style>
@@ -5851,6 +6022,17 @@
     <w:basedOn w:val="Normal"/>
     <w:uiPriority w:val="1"/>
     <w:qFormat/>
+  </w:style>
+  <w:style w:type="character" w:customStyle="1" w:styleId="CorpodetextoChar">
+    <w:name w:val="Corpo de texto Char"/>
+    <w:basedOn w:val="Fontepargpadro"/>
+    <w:link w:val="Corpodetexto"/>
+    <w:uiPriority w:val="1"/>
+    <w:rsid w:val="00202B34"/>
+    <w:rPr>
+      <w:rFonts w:ascii="Arial MT" w:eastAsia="Arial MT" w:hAnsi="Arial MT" w:cs="Arial MT"/>
+      <w:lang w:val="pt-PT"/>
+    </w:rPr>
   </w:style>
 </w:styles>
 </file>

</xml_diff>

<commit_message>
adicao de crud e atualizacao de doc
</commit_message>
<xml_diff>
--- a/docs/Tech Challenge - Modelo.docx
+++ b/docs/Tech Challenge - Modelo.docx
@@ -98,13 +98,8 @@
         <w:spacing w:before="38"/>
       </w:pPr>
       <w:r>
-        <w:t xml:space="preserve">Marcelo </w:t>
-      </w:r>
-      <w:proofErr w:type="spellStart"/>
-      <w:r>
-        <w:t>Nidal</w:t>
-      </w:r>
-      <w:proofErr w:type="spellEnd"/>
+        <w:t>Marcelo Nidal</w:t>
+      </w:r>
     </w:p>
     <w:p>
       <w:pPr>
@@ -648,6 +643,12 @@
           <w:sz w:val="20"/>
         </w:rPr>
       </w:pPr>
+      <w:r>
+        <w:rPr>
+          <w:sz w:val="20"/>
+        </w:rPr>
+        <w:br w:type="page"/>
+      </w:r>
     </w:p>
     <w:p>
       <w:pPr>
@@ -661,6 +662,7 @@
         </w:tabs>
       </w:pPr>
       <w:r>
+        <w:lastRenderedPageBreak/>
         <w:t>Levantamento</w:t>
       </w:r>
       <w:r>
@@ -734,23 +736,6 @@
     <w:p>
       <w:pPr>
         <w:pStyle w:val="Corpodetexto"/>
-        <w:spacing w:before="2"/>
-        <w:rPr>
-          <w:rFonts w:ascii="Arial"/>
-          <w:b/>
-          <w:sz w:val="24"/>
-        </w:rPr>
-      </w:pPr>
-    </w:p>
-    <w:p>
-      <w:pPr>
-        <w:pStyle w:val="Corpodetexto"/>
-        <w:spacing w:line="276" w:lineRule="auto"/>
-      </w:pPr>
-    </w:p>
-    <w:p>
-      <w:pPr>
-        <w:pStyle w:val="Corpodetexto"/>
         <w:spacing w:line="276" w:lineRule="auto"/>
         <w:rPr>
           <w:sz w:val="20"/>
@@ -1140,7 +1125,6 @@
           <w:b/>
           <w:bCs/>
         </w:rPr>
-        <w:lastRenderedPageBreak/>
         <w:t>[Apresente</w:t>
       </w:r>
       <w:r>
@@ -1574,31 +1558,7 @@
         </w:tabs>
       </w:pPr>
       <w:r>
-        <w:t xml:space="preserve">O sistema a ser desenvolvido </w:t>
-      </w:r>
-      <w:r>
-        <w:t>precisa</w:t>
-      </w:r>
-      <w:r>
-        <w:t xml:space="preserve"> atender tanto as necessidades da </w:t>
-      </w:r>
-      <w:r>
-        <w:t>BEMFF quanto</w:t>
-      </w:r>
-      <w:r>
-        <w:t xml:space="preserve"> dos freelancers e das Empresas Clientes. </w:t>
-      </w:r>
-      <w:r>
-        <w:t>Ele deverá ser uma plataforma que trará transparência e confiabilidade na relação entre esses três pilares para atender sua</w:t>
-      </w:r>
-      <w:r>
-        <w:t>s principais demandas</w:t>
-      </w:r>
-      <w:r>
-        <w:t xml:space="preserve">, que </w:t>
-      </w:r>
-      <w:r>
-        <w:t>incluem:</w:t>
+        <w:t>O sistema a ser desenvolvido precisa atender tanto as necessidades da BEMFF quanto dos freelancers e das Empresas Clientes. Ele deverá ser uma plataforma que trará transparência e confiabilidade na relação entre esses três pilares para atender suas principais demandas, que incluem:</w:t>
       </w:r>
     </w:p>
     <w:p>
@@ -1670,10 +1630,7 @@
         </w:tabs>
       </w:pPr>
       <w:r>
-        <w:t>Controle de horas e pagamento</w:t>
-      </w:r>
-      <w:r>
-        <w:t>;</w:t>
+        <w:t>Controle de horas e pagamento;</w:t>
       </w:r>
     </w:p>
     <w:p>
@@ -1689,10 +1646,7 @@
         </w:tabs>
       </w:pPr>
       <w:r>
-        <w:t>Disponibilidade e alocação adequada</w:t>
-      </w:r>
-      <w:r>
-        <w:t>.</w:t>
+        <w:t>Disponibilidade e alocação adequada.</w:t>
       </w:r>
     </w:p>
     <w:p>
@@ -1718,13 +1672,7 @@
         <w:t>Centralização de informações:</w:t>
       </w:r>
       <w:r>
-        <w:t xml:space="preserve"> A empresa</w:t>
-      </w:r>
-      <w:r>
-        <w:t xml:space="preserve"> precisa de um sistema que centralize dados sobre freelancers, contratos, projetos, controle de horas e pagamentos, facilitando a gestão e o acesso às informações.</w:t>
-      </w:r>
-      <w:r>
-        <w:t xml:space="preserve"> </w:t>
+        <w:t xml:space="preserve"> A empresa precisa de um sistema que centralize dados sobre freelancers, contratos, projetos, controle de horas e pagamentos, facilitando a gestão e o acesso às informações. </w:t>
       </w:r>
     </w:p>
     <w:p>
@@ -1837,7 +1785,11 @@
         <w:t>Disponibilidade e alocação adequada:</w:t>
       </w:r>
       <w:r>
-        <w:t xml:space="preserve"> Evitar conflitos de disponibilidade dos freelancers, garantindo que eles não sejam atribuídos a múltiplos projetos em horários conflitantes e que estejam sempre alocados conforme suas capacidades.</w:t>
+        <w:t xml:space="preserve"> Evitar conflitos de disponibilidade dos freelancers, garantindo que eles não sejam atribuídos a múltiplos projetos em </w:t>
+      </w:r>
+      <w:r>
+        <w:lastRenderedPageBreak/>
+        <w:t>horários conflitantes e que estejam sempre alocados conforme suas capacidades.</w:t>
       </w:r>
     </w:p>
     <w:p>
@@ -2030,28 +1982,13 @@
         </w:tabs>
       </w:pPr>
       <w:r>
-        <w:t>Gestores d</w:t>
-      </w:r>
-      <w:r>
-        <w:t>e Contrato</w:t>
+        <w:t>Gestores de Contrato</w:t>
       </w:r>
       <w:r>
         <w:t>s</w:t>
       </w:r>
       <w:r>
-        <w:t xml:space="preserve"> </w:t>
-      </w:r>
-      <w:r>
-        <w:t>(</w:t>
-      </w:r>
-      <w:r>
-        <w:t>BEMFF</w:t>
-      </w:r>
-      <w:r>
-        <w:t>)</w:t>
-      </w:r>
-      <w:r>
-        <w:t xml:space="preserve">: Precisam de uma plataforma que </w:t>
+        <w:t xml:space="preserve"> (BEMFF): Precisam de uma plataforma que </w:t>
       </w:r>
       <w:r>
         <w:t xml:space="preserve">otimize o recrutamento com análise com compatibilidade por demanda, </w:t>
@@ -2199,7 +2136,6 @@
         <w:ind w:right="589"/>
       </w:pPr>
       <w:r>
-        <w:lastRenderedPageBreak/>
         <w:t>[Liste</w:t>
       </w:r>
       <w:r>
@@ -2511,6 +2447,139 @@
       <w:pPr>
         <w:pStyle w:val="Ttulo1"/>
         <w:numPr>
+          <w:ilvl w:val="2"/>
+          <w:numId w:val="5"/>
+        </w:numPr>
+        <w:tabs>
+          <w:tab w:val="left" w:pos="467"/>
+        </w:tabs>
+        <w:rPr>
+          <w:b w:val="0"/>
+          <w:bCs w:val="0"/>
+        </w:rPr>
+      </w:pPr>
+      <w:r>
+        <w:t xml:space="preserve">Subdomínio Principal: </w:t>
+      </w:r>
+      <w:r>
+        <w:rPr>
+          <w:b w:val="0"/>
+          <w:bCs w:val="0"/>
+        </w:rPr>
+        <w:t>Gerenciar Contratos de Projetos de Curto Prazo entre Empresa Contratante e Mão de obra especializada</w:t>
+      </w:r>
+      <w:r>
+        <w:rPr>
+          <w:b w:val="0"/>
+          <w:bCs w:val="0"/>
+        </w:rPr>
+        <w:t xml:space="preserve"> (Freelances)</w:t>
+      </w:r>
+    </w:p>
+    <w:p>
+      <w:pPr>
+        <w:pStyle w:val="Ttulo1"/>
+        <w:tabs>
+          <w:tab w:val="left" w:pos="467"/>
+        </w:tabs>
+        <w:ind w:left="820" w:firstLine="0"/>
+      </w:pPr>
+    </w:p>
+    <w:p>
+      <w:pPr>
+        <w:pStyle w:val="Ttulo1"/>
+        <w:numPr>
+          <w:ilvl w:val="2"/>
+          <w:numId w:val="5"/>
+        </w:numPr>
+        <w:tabs>
+          <w:tab w:val="left" w:pos="467"/>
+        </w:tabs>
+      </w:pPr>
+      <w:r>
+        <w:t xml:space="preserve">Subdomínio de Suporte:  </w:t>
+      </w:r>
+      <w:r>
+        <w:rPr>
+          <w:b w:val="0"/>
+          <w:bCs w:val="0"/>
+        </w:rPr>
+        <w:t>Area repassável pela Alavancagem nas Redes Sociais</w:t>
+      </w:r>
+      <w:r>
+        <w:rPr>
+          <w:b w:val="0"/>
+          <w:bCs w:val="0"/>
+        </w:rPr>
+        <w:t xml:space="preserve">, </w:t>
+      </w:r>
+    </w:p>
+    <w:p>
+      <w:pPr>
+        <w:pStyle w:val="Ttulo1"/>
+        <w:tabs>
+          <w:tab w:val="left" w:pos="467"/>
+        </w:tabs>
+        <w:ind w:left="820" w:firstLine="0"/>
+      </w:pPr>
+    </w:p>
+    <w:p>
+      <w:pPr>
+        <w:pStyle w:val="Ttulo1"/>
+        <w:numPr>
+          <w:ilvl w:val="2"/>
+          <w:numId w:val="5"/>
+        </w:numPr>
+        <w:tabs>
+          <w:tab w:val="left" w:pos="467"/>
+        </w:tabs>
+      </w:pPr>
+      <w:r>
+        <w:t xml:space="preserve">Subdomínio Genérico: </w:t>
+      </w:r>
+      <w:r>
+        <w:rPr>
+          <w:b w:val="0"/>
+          <w:bCs w:val="0"/>
+        </w:rPr>
+        <w:t>Geração Boleto de Fatura</w:t>
+      </w:r>
+      <w:r>
+        <w:rPr>
+          <w:b w:val="0"/>
+          <w:bCs w:val="0"/>
+        </w:rPr>
+        <w:t xml:space="preserve">, </w:t>
+      </w:r>
+    </w:p>
+    <w:p>
+      <w:pPr>
+        <w:pStyle w:val="Corpodetexto"/>
+        <w:spacing w:before="2"/>
+        <w:rPr>
+          <w:sz w:val="24"/>
+        </w:rPr>
+      </w:pPr>
+    </w:p>
+    <w:p>
+      <w:pPr>
+        <w:pStyle w:val="Corpodetexto"/>
+        <w:spacing w:before="2"/>
+        <w:rPr>
+          <w:sz w:val="24"/>
+        </w:rPr>
+      </w:pPr>
+      <w:r>
+        <w:rPr>
+          <w:sz w:val="24"/>
+        </w:rPr>
+        <w:br w:type="page"/>
+      </w:r>
+    </w:p>
+    <w:p>
+      <w:pPr>
+        <w:pStyle w:val="Ttulo1"/>
+        <w:numPr>
           <w:ilvl w:val="0"/>
           <w:numId w:val="5"/>
         </w:numPr>
@@ -2519,6 +2588,7 @@
         </w:tabs>
       </w:pPr>
       <w:r>
+        <w:lastRenderedPageBreak/>
         <w:t>Arquitetura</w:t>
       </w:r>
       <w:r>
@@ -2777,12 +2847,72 @@
     <w:p>
       <w:pPr>
         <w:spacing w:line="276" w:lineRule="auto"/>
-        <w:sectPr>
-          <w:type w:val="continuous"/>
-          <w:pgSz w:w="11920" w:h="16840"/>
-          <w:pgMar w:top="1600" w:right="1360" w:bottom="280" w:left="1340" w:header="720" w:footer="720" w:gutter="0"/>
-          <w:cols w:space="720"/>
-        </w:sectPr>
+      </w:pPr>
+    </w:p>
+    <w:p>
+      <w:pPr>
+        <w:spacing w:line="276" w:lineRule="auto"/>
+      </w:pPr>
+    </w:p>
+    <w:p>
+      <w:pPr>
+        <w:spacing w:line="276" w:lineRule="auto"/>
+      </w:pPr>
+      <w:r>
+        <w:rPr>
+          <w:noProof/>
+        </w:rPr>
+        <w:drawing>
+          <wp:inline distT="0" distB="0" distL="0" distR="0" wp14:anchorId="703A31A8" wp14:editId="2594AFE4">
+            <wp:extent cx="5854700" cy="3475355"/>
+            <wp:effectExtent l="19050" t="19050" r="12700" b="10795"/>
+            <wp:docPr id="2095011804" name="Imagem 1" descr="ddd"/>
+            <wp:cNvGraphicFramePr>
+              <a:graphicFrameLocks xmlns:a="http://schemas.openxmlformats.org/drawingml/2006/main" noChangeAspect="1"/>
+            </wp:cNvGraphicFramePr>
+            <a:graphic xmlns:a="http://schemas.openxmlformats.org/drawingml/2006/main">
+              <a:graphicData uri="http://schemas.openxmlformats.org/drawingml/2006/picture">
+                <pic:pic xmlns:pic="http://schemas.openxmlformats.org/drawingml/2006/picture">
+                  <pic:nvPicPr>
+                    <pic:cNvPr id="2095011804" name="Imagem 1" descr="ddd"/>
+                    <pic:cNvPicPr/>
+                  </pic:nvPicPr>
+                  <pic:blipFill>
+                    <a:blip r:embed="rId5" cstate="print">
+                      <a:extLst>
+                        <a:ext uri="{28A0092B-C50C-407E-A947-70E740481C1C}">
+                          <a14:useLocalDpi xmlns:a14="http://schemas.microsoft.com/office/drawing/2010/main" val="0"/>
+                        </a:ext>
+                      </a:extLst>
+                    </a:blip>
+                    <a:stretch>
+                      <a:fillRect/>
+                    </a:stretch>
+                  </pic:blipFill>
+                  <pic:spPr>
+                    <a:xfrm>
+                      <a:off x="0" y="0"/>
+                      <a:ext cx="5854700" cy="3475355"/>
+                    </a:xfrm>
+                    <a:prstGeom prst="rect">
+                      <a:avLst/>
+                    </a:prstGeom>
+                    <a:ln>
+                      <a:solidFill>
+                        <a:schemeClr val="tx1"/>
+                      </a:solidFill>
+                    </a:ln>
+                  </pic:spPr>
+                </pic:pic>
+              </a:graphicData>
+            </a:graphic>
+          </wp:inline>
+        </w:drawing>
+      </w:r>
+    </w:p>
+    <w:p>
+      <w:pPr>
+        <w:spacing w:line="276" w:lineRule="auto"/>
       </w:pPr>
     </w:p>
     <w:p>
@@ -2799,7 +2929,6 @@
         <w:spacing w:before="80"/>
       </w:pPr>
       <w:r>
-        <w:lastRenderedPageBreak/>
         <w:t>[Descreva</w:t>
       </w:r>
       <w:r>
@@ -4072,6 +4201,12 @@
           <w:sz w:val="20"/>
         </w:rPr>
       </w:pPr>
+      <w:r>
+        <w:rPr>
+          <w:sz w:val="20"/>
+        </w:rPr>
+        <w:br w:type="page"/>
+      </w:r>
     </w:p>
     <w:p>
       <w:pPr>
@@ -4085,6 +4220,7 @@
         </w:tabs>
       </w:pPr>
       <w:r>
+        <w:lastRenderedPageBreak/>
         <w:t>Implementação</w:t>
       </w:r>
     </w:p>
@@ -5398,7 +5534,10 @@
         <w:ind w:left="100"/>
       </w:pPr>
       <w:r>
-        <w:t>[Liste</w:t>
+        <w:t>[</w:t>
+      </w:r>
+      <w:r>
+        <w:t>Liste</w:t>
       </w:r>
       <w:r>
         <w:rPr>
@@ -5427,6 +5566,12 @@
       <w:r>
         <w:t>referências]</w:t>
       </w:r>
+    </w:p>
+    <w:p>
+      <w:pPr>
+        <w:pStyle w:val="Corpodetexto"/>
+        <w:ind w:left="100"/>
+      </w:pPr>
     </w:p>
     <w:p>
       <w:pPr>

</xml_diff>